<commit_message>
implement path tracing of elements
</commit_message>
<xml_diff>
--- a/tests/hello.docx
+++ b/tests/hello.docx
@@ -11,7 +11,11 @@
       </w:pPr>
       <w:r>
         <w:rPr/>
-        <w:t>Hello, {{ name }}!</w:t>
+        <w:t xml:space="preserve">Hello, </w:t>
+        <w:br/>
+        <w:t>{{ name }}</w:t>
+        <w:tab/>
+        <w:t>!</w:t>
       </w:r>
     </w:p>
     <w:p>
@@ -32,6 +36,7 @@
       <w:pgNumType w:fmt="decimal"/>
       <w:formProt w:val="false"/>
       <w:textDirection w:val="lrTb"/>
+      <w:docGrid w:type="default" w:linePitch="100" w:charSpace="0"/>
     </w:sectPr>
   </w:body>
 </w:document>
@@ -44,14 +49,12 @@
       <w:rPr>
         <w:rFonts w:ascii="Liberation Serif" w:hAnsi="Liberation Serif" w:eastAsia="Noto Serif CJK SC" w:cs="Lohit Devanagari"/>
         <w:kern w:val="2"/>
-        <w:sz w:val="24"/>
         <w:szCs w:val="24"/>
         <w:lang w:val="ru-RU" w:eastAsia="zh-CN" w:bidi="hi-IN"/>
       </w:rPr>
     </w:rPrDefault>
     <w:pPrDefault>
       <w:pPr>
-        <w:widowControl/>
         <w:suppressAutoHyphens w:val="true"/>
       </w:pPr>
     </w:pPrDefault>
@@ -61,7 +64,10 @@
     <w:qFormat/>
     <w:pPr>
       <w:widowControl/>
+      <w:suppressAutoHyphens w:val="true"/>
       <w:bidi w:val="0"/>
+      <w:spacing w:before="0" w:after="0"/>
+      <w:jc w:val="left"/>
     </w:pPr>
     <w:rPr>
       <w:rFonts w:ascii="Liberation Serif" w:hAnsi="Liberation Serif" w:eastAsia="Noto Serif CJK SC" w:cs="Lohit Devanagari"/>

</xml_diff>